<commit_message>
All unit test successful
</commit_message>
<xml_diff>
--- a/Amazon Leader Pricinciple.docx
+++ b/Amazon Leader Pricinciple.docx
@@ -1314,6 +1314,16 @@
           <w:shd w:val="clear" w:color="auto" w:fill="F9F9F9"/>
         </w:rPr>
       </w:pPr>
+      <w:r>
+        <w:rPr>
+          <w:rFonts w:ascii="Roboto" w:hAnsi="Roboto"/>
+          <w:color w:val="030303"/>
+          <w:sz w:val="21"/>
+          <w:szCs w:val="21"/>
+          <w:shd w:val="clear" w:color="auto" w:fill="F9F9F9"/>
+        </w:rPr>
+        <w:t>Sure, let me share a task, that time I was working parttime freelancer. Only one guy working form India, code so coupled, convoluted, no separation of concern,. He was able to do the demo in time I am sure in future if he has to add new feature it will be more easy for him.</w:t>
+      </w:r>
     </w:p>
     <w:p>
       <w:pPr>
@@ -1497,7 +1507,31 @@
           <w:bdr w:val="none" w:sz="0" w:space="0" w:color="auto" w:frame="1"/>
           <w:shd w:val="clear" w:color="auto" w:fill="F9F9F9"/>
         </w:rPr>
-        <w:t>Tell me about a complex problem you worded on</w:t>
+        <w:t>Tell me about a complex problem you wor</w:t>
+      </w:r>
+      <w:r>
+        <w:rPr>
+          <w:rStyle w:val="style-scope"/>
+          <w:rFonts w:ascii="Roboto" w:hAnsi="Roboto"/>
+          <w:color w:val="030303"/>
+          <w:sz w:val="21"/>
+          <w:szCs w:val="21"/>
+          <w:bdr w:val="none" w:sz="0" w:space="0" w:color="auto" w:frame="1"/>
+          <w:shd w:val="clear" w:color="auto" w:fill="F9F9F9"/>
+        </w:rPr>
+        <w:t>k</w:t>
+      </w:r>
+      <w:r>
+        <w:rPr>
+          <w:rStyle w:val="style-scope"/>
+          <w:rFonts w:ascii="Roboto" w:hAnsi="Roboto"/>
+          <w:color w:val="030303"/>
+          <w:sz w:val="21"/>
+          <w:szCs w:val="21"/>
+          <w:bdr w:val="none" w:sz="0" w:space="0" w:color="auto" w:frame="1"/>
+          <w:shd w:val="clear" w:color="auto" w:fill="F9F9F9"/>
+        </w:rPr>
+        <w:t>ed on</w:t>
       </w:r>
     </w:p>
     <w:p>
@@ -1578,6 +1612,7 @@
           <w:sz w:val="24"/>
           <w:szCs w:val="24"/>
         </w:rPr>
+        <w:lastRenderedPageBreak/>
         <w:t>Are Right, A Lot</w:t>
       </w:r>
     </w:p>
@@ -1629,7 +1664,6 @@
           <w:bdr w:val="none" w:sz="0" w:space="0" w:color="auto" w:frame="1"/>
           <w:shd w:val="clear" w:color="auto" w:fill="F9F9F9"/>
         </w:rPr>
-        <w:lastRenderedPageBreak/>
         <w:t>When you had to pick btw different technologies for a project</w:t>
       </w:r>
     </w:p>
@@ -2257,6 +2291,7 @@
           <w:sz w:val="24"/>
           <w:szCs w:val="24"/>
         </w:rPr>
+        <w:lastRenderedPageBreak/>
         <w:t>Accomplish more with less. Constraints breed resourcefulness, self-sufficiency, and invention. There are no extra points for growing headcount, budget size, or fixed expense.</w:t>
       </w:r>
     </w:p>
@@ -2317,34 +2352,7 @@
           <w:bdr w:val="none" w:sz="0" w:space="0" w:color="auto" w:frame="1"/>
           <w:shd w:val="clear" w:color="auto" w:fill="F9F9F9"/>
         </w:rPr>
-        <w:lastRenderedPageBreak/>
-        <w:t xml:space="preserve">what is the most challenging project </w:t>
-      </w:r>
-      <w:proofErr w:type="spellStart"/>
-      <w:r>
-        <w:rPr>
-          <w:rStyle w:val="style-scope"/>
-          <w:rFonts w:ascii="Roboto" w:hAnsi="Roboto"/>
-          <w:color w:val="030303"/>
-          <w:sz w:val="21"/>
-          <w:szCs w:val="21"/>
-          <w:bdr w:val="none" w:sz="0" w:space="0" w:color="auto" w:frame="1"/>
-          <w:shd w:val="clear" w:color="auto" w:fill="F9F9F9"/>
-        </w:rPr>
-        <w:t>u've</w:t>
-      </w:r>
-      <w:proofErr w:type="spellEnd"/>
-      <w:r>
-        <w:rPr>
-          <w:rStyle w:val="style-scope"/>
-          <w:rFonts w:ascii="Roboto" w:hAnsi="Roboto"/>
-          <w:color w:val="030303"/>
-          <w:sz w:val="21"/>
-          <w:szCs w:val="21"/>
-          <w:bdr w:val="none" w:sz="0" w:space="0" w:color="auto" w:frame="1"/>
-          <w:shd w:val="clear" w:color="auto" w:fill="F9F9F9"/>
-        </w:rPr>
-        <w:t xml:space="preserve"> worked on?</w:t>
+        <w:t>what is the most challenging project u've worked on?</w:t>
       </w:r>
     </w:p>
     <w:p>
@@ -2704,29 +2712,7 @@
           <w:szCs w:val="24"/>
           <w:highlight w:val="yellow"/>
         </w:rPr>
-        <w:t xml:space="preserve">when was the last time you dealt with a complex and </w:t>
-      </w:r>
-      <w:proofErr w:type="spellStart"/>
-      <w:r>
-        <w:rPr>
-          <w:rFonts w:ascii="Times New Roman" w:eastAsia="Times New Roman" w:hAnsi="Times New Roman" w:cs="Times New Roman"/>
-          <w:color w:val="111111"/>
-          <w:sz w:val="24"/>
-          <w:szCs w:val="24"/>
-          <w:highlight w:val="yellow"/>
-        </w:rPr>
-        <w:t>intersting</w:t>
-      </w:r>
-      <w:proofErr w:type="spellEnd"/>
-      <w:r>
-        <w:rPr>
-          <w:rFonts w:ascii="Times New Roman" w:eastAsia="Times New Roman" w:hAnsi="Times New Roman" w:cs="Times New Roman"/>
-          <w:color w:val="111111"/>
-          <w:sz w:val="24"/>
-          <w:szCs w:val="24"/>
-          <w:highlight w:val="yellow"/>
-        </w:rPr>
-        <w:t xml:space="preserve"> problem, which you had to dissect, collect data, divide into pieces, consult people, research, combine several ideas together, debug, log, deploy…? I’m sure you get the idea.</w:t>
+        <w:t>when was the last time you dealt with a complex and intersting problem, which you had to dissect, collect data, divide into pieces, consult people, research, combine several ideas together, debug, log, deploy…? I’m sure you get the idea.</w:t>
       </w:r>
     </w:p>
     <w:p>
@@ -3067,6 +3053,7 @@
           <w:szCs w:val="21"/>
           <w:shd w:val="clear" w:color="auto" w:fill="F9F9F9"/>
         </w:rPr>
+        <w:lastRenderedPageBreak/>
         <w:t>Tell me about a time you failed and what you learned from it</w:t>
       </w:r>
     </w:p>
@@ -3123,7 +3110,6 @@
           <w:sz w:val="24"/>
           <w:szCs w:val="24"/>
         </w:rPr>
-        <w:lastRenderedPageBreak/>
         <w:t>Strive to be Earth's Best Employer</w:t>
       </w:r>
     </w:p>
@@ -3306,33 +3292,7 @@
           <w:bdr w:val="none" w:sz="0" w:space="0" w:color="auto" w:frame="1"/>
           <w:shd w:val="clear" w:color="auto" w:fill="F9F9F9"/>
         </w:rPr>
-        <w:t xml:space="preserve">Why Amazon - </w:t>
-      </w:r>
-      <w:proofErr w:type="spellStart"/>
-      <w:r>
-        <w:rPr>
-          <w:rStyle w:val="style-scope"/>
-          <w:rFonts w:ascii="Roboto" w:hAnsi="Roboto"/>
-          <w:color w:val="030303"/>
-          <w:sz w:val="21"/>
-          <w:szCs w:val="21"/>
-          <w:bdr w:val="none" w:sz="0" w:space="0" w:color="auto" w:frame="1"/>
-          <w:shd w:val="clear" w:color="auto" w:fill="F9F9F9"/>
-        </w:rPr>
-        <w:t>prev</w:t>
-      </w:r>
-      <w:proofErr w:type="spellEnd"/>
-      <w:r>
-        <w:rPr>
-          <w:rStyle w:val="style-scope"/>
-          <w:rFonts w:ascii="Roboto" w:hAnsi="Roboto"/>
-          <w:color w:val="030303"/>
-          <w:sz w:val="21"/>
-          <w:szCs w:val="21"/>
-          <w:bdr w:val="none" w:sz="0" w:space="0" w:color="auto" w:frame="1"/>
-          <w:shd w:val="clear" w:color="auto" w:fill="F9F9F9"/>
-        </w:rPr>
-        <w:t xml:space="preserve"> video </w:t>
+        <w:t xml:space="preserve">Why Amazon - prev video </w:t>
       </w:r>
     </w:p>
     <w:p>
@@ -3504,25 +3464,7 @@
           <w:sz w:val="24"/>
           <w:szCs w:val="24"/>
         </w:rPr>
-        <w:t xml:space="preserve">. I and did my master’s in computer science here in US from Maharishi International University last year. Before My master I was working as dot net developer for outsourcing software company, </w:t>
-      </w:r>
-      <w:proofErr w:type="spellStart"/>
-      <w:r>
-        <w:rPr>
-          <w:rFonts w:ascii="Times New Roman" w:hAnsi="Times New Roman" w:cs="Times New Roman"/>
-          <w:sz w:val="24"/>
-          <w:szCs w:val="24"/>
-        </w:rPr>
-        <w:t>Softvision</w:t>
-      </w:r>
-      <w:proofErr w:type="spellEnd"/>
-      <w:r>
-        <w:rPr>
-          <w:rFonts w:ascii="Times New Roman" w:hAnsi="Times New Roman" w:cs="Times New Roman"/>
-          <w:sz w:val="24"/>
-          <w:szCs w:val="24"/>
-        </w:rPr>
-        <w:t xml:space="preserve">, back in Nepal for around 3 and half years. It used to provide services and develop product targeting for US retail stores like </w:t>
+        <w:t xml:space="preserve">. I and did my master’s in computer science here in US from Maharishi International University last year. Before My master I was working as dot net developer for outsourcing software company, Softvision, back in Nepal for around 3 and half years. It used to provide services and develop product targeting for US retail stores like </w:t>
       </w:r>
       <w:r>
         <w:rPr>
@@ -3636,19 +3578,8 @@
         <w:rPr>
           <w:rFonts w:ascii="Segoe UI" w:hAnsi="Segoe UI" w:cs="Segoe UI"/>
         </w:rPr>
-        <w:lastRenderedPageBreak/>
-        <w:t xml:space="preserve">SPI </w:t>
-      </w:r>
-      <w:proofErr w:type="spellStart"/>
-      <w:proofErr w:type="gramStart"/>
-      <w:r>
-        <w:rPr>
-          <w:rFonts w:ascii="Segoe UI" w:hAnsi="Segoe UI" w:cs="Segoe UI"/>
-        </w:rPr>
-        <w:t>Buyer:Allocation</w:t>
-      </w:r>
-      <w:proofErr w:type="spellEnd"/>
-      <w:proofErr w:type="gramEnd"/>
+        <w:t>SPI Buyer:Allocation</w:t>
+      </w:r>
     </w:p>
     <w:p>
       <w:pPr>
@@ -3715,25 +3646,24 @@
           <w:sz w:val="24"/>
           <w:szCs w:val="24"/>
         </w:rPr>
-        <w:t xml:space="preserve">  </w:t>
-      </w:r>
-      <w:proofErr w:type="spellStart"/>
-      <w:r>
+        <w:t xml:space="preserve">  MaxLimit: </w:t>
+      </w:r>
+    </w:p>
+    <w:p>
+      <w:pPr>
         <w:rPr>
           <w:rFonts w:ascii="Times New Roman" w:hAnsi="Times New Roman" w:cs="Times New Roman"/>
           <w:sz w:val="24"/>
           <w:szCs w:val="24"/>
         </w:rPr>
-        <w:t>MaxLimit</w:t>
-      </w:r>
-      <w:proofErr w:type="spellEnd"/>
+      </w:pPr>
       <w:r>
         <w:rPr>
           <w:rFonts w:ascii="Times New Roman" w:hAnsi="Times New Roman" w:cs="Times New Roman"/>
           <w:sz w:val="24"/>
           <w:szCs w:val="24"/>
         </w:rPr>
-        <w:t xml:space="preserve">: </w:t>
+        <w:t xml:space="preserve">  MinLimit: </w:t>
       </w:r>
     </w:p>
     <w:p>
@@ -3750,29 +3680,38 @@
           <w:sz w:val="24"/>
           <w:szCs w:val="24"/>
         </w:rPr>
-        <w:t xml:space="preserve">  </w:t>
-      </w:r>
-      <w:proofErr w:type="spellStart"/>
-      <w:r>
+        <w:t xml:space="preserve">3000 </w:t>
+      </w:r>
+    </w:p>
+    <w:p>
+      <w:pPr>
+        <w:pStyle w:val="ListParagraph"/>
+        <w:numPr>
+          <w:ilvl w:val="0"/>
+          <w:numId w:val="4"/>
+        </w:numPr>
         <w:rPr>
           <w:rFonts w:ascii="Times New Roman" w:hAnsi="Times New Roman" w:cs="Times New Roman"/>
           <w:sz w:val="24"/>
           <w:szCs w:val="24"/>
         </w:rPr>
-        <w:t>MinLimit</w:t>
-      </w:r>
-      <w:proofErr w:type="spellEnd"/>
+      </w:pPr>
       <w:r>
         <w:rPr>
           <w:rFonts w:ascii="Times New Roman" w:hAnsi="Times New Roman" w:cs="Times New Roman"/>
           <w:sz w:val="24"/>
           <w:szCs w:val="24"/>
         </w:rPr>
-        <w:t xml:space="preserve">: </w:t>
-      </w:r>
-    </w:p>
-    <w:p>
-      <w:pPr>
+        <w:t>Converted the Alteryx to C# background services</w:t>
+      </w:r>
+    </w:p>
+    <w:p>
+      <w:pPr>
+        <w:pStyle w:val="ListParagraph"/>
+        <w:numPr>
+          <w:ilvl w:val="0"/>
+          <w:numId w:val="4"/>
+        </w:numPr>
         <w:rPr>
           <w:rFonts w:ascii="Times New Roman" w:hAnsi="Times New Roman" w:cs="Times New Roman"/>
           <w:sz w:val="24"/>
@@ -3785,7 +3724,7 @@
           <w:sz w:val="24"/>
           <w:szCs w:val="24"/>
         </w:rPr>
-        <w:t xml:space="preserve">3000 </w:t>
+        <w:t>Scalable Apps</w:t>
       </w:r>
     </w:p>
     <w:p>
@@ -3807,7 +3746,7 @@
           <w:sz w:val="24"/>
           <w:szCs w:val="24"/>
         </w:rPr>
-        <w:t>Converted the Alteryx to C# background services</w:t>
+        <w:t>Making team comfortable working with Git</w:t>
       </w:r>
     </w:p>
     <w:p>
@@ -3829,7 +3768,7 @@
           <w:sz w:val="24"/>
           <w:szCs w:val="24"/>
         </w:rPr>
-        <w:t>Scalable Apps</w:t>
+        <w:t>Help the intern.</w:t>
       </w:r>
     </w:p>
     <w:p>
@@ -3851,7 +3790,7 @@
           <w:sz w:val="24"/>
           <w:szCs w:val="24"/>
         </w:rPr>
-        <w:t>Making team comfortable working with Git</w:t>
+        <w:t>Sharding of database.</w:t>
       </w:r>
     </w:p>
     <w:p>
@@ -3873,72 +3812,8 @@
           <w:sz w:val="24"/>
           <w:szCs w:val="24"/>
         </w:rPr>
-        <w:t>Help the intern.</w:t>
-      </w:r>
-    </w:p>
-    <w:p>
-      <w:pPr>
-        <w:pStyle w:val="ListParagraph"/>
-        <w:numPr>
-          <w:ilvl w:val="0"/>
-          <w:numId w:val="4"/>
-        </w:numPr>
-        <w:rPr>
-          <w:rFonts w:ascii="Times New Roman" w:hAnsi="Times New Roman" w:cs="Times New Roman"/>
-          <w:sz w:val="24"/>
-          <w:szCs w:val="24"/>
-        </w:rPr>
-      </w:pPr>
-      <w:proofErr w:type="spellStart"/>
-      <w:r>
-        <w:rPr>
-          <w:rFonts w:ascii="Times New Roman" w:hAnsi="Times New Roman" w:cs="Times New Roman"/>
-          <w:sz w:val="24"/>
-          <w:szCs w:val="24"/>
-        </w:rPr>
-        <w:t>Sharding</w:t>
-      </w:r>
-      <w:proofErr w:type="spellEnd"/>
-      <w:r>
-        <w:rPr>
-          <w:rFonts w:ascii="Times New Roman" w:hAnsi="Times New Roman" w:cs="Times New Roman"/>
-          <w:sz w:val="24"/>
-          <w:szCs w:val="24"/>
-        </w:rPr>
-        <w:t xml:space="preserve"> of database.</w:t>
-      </w:r>
-    </w:p>
-    <w:p>
-      <w:pPr>
-        <w:pStyle w:val="ListParagraph"/>
-        <w:numPr>
-          <w:ilvl w:val="0"/>
-          <w:numId w:val="4"/>
-        </w:numPr>
-        <w:rPr>
-          <w:rFonts w:ascii="Times New Roman" w:hAnsi="Times New Roman" w:cs="Times New Roman"/>
-          <w:sz w:val="24"/>
-          <w:szCs w:val="24"/>
-        </w:rPr>
-      </w:pPr>
-      <w:r>
-        <w:rPr>
-          <w:rFonts w:ascii="Times New Roman" w:hAnsi="Times New Roman" w:cs="Times New Roman"/>
-          <w:sz w:val="24"/>
-          <w:szCs w:val="24"/>
-        </w:rPr>
-        <w:t xml:space="preserve">Helping </w:t>
-      </w:r>
-      <w:proofErr w:type="spellStart"/>
-      <w:r>
-        <w:rPr>
-          <w:rFonts w:ascii="Times New Roman" w:hAnsi="Times New Roman" w:cs="Times New Roman"/>
-          <w:sz w:val="24"/>
-          <w:szCs w:val="24"/>
-        </w:rPr>
-        <w:t>neetu</w:t>
-      </w:r>
-      <w:proofErr w:type="spellEnd"/>
+        <w:t>Helping neetu</w:t>
+      </w:r>
     </w:p>
     <w:p>
       <w:pPr>
@@ -4007,21 +3882,25 @@
           <w:sz w:val="23"/>
           <w:szCs w:val="23"/>
         </w:rPr>
-        <w:t xml:space="preserve">Tell me about a time when you were faced with a problem that had a number of possible </w:t>
-      </w:r>
-      <w:proofErr w:type="spellStart"/>
-      <w:proofErr w:type="gramStart"/>
-      <w:r>
+        <w:t>Tell me about a time when you were faced with a problem that had a number of possible solutions.When did you take a risk, make a mistake, or fail?</w:t>
+      </w:r>
+    </w:p>
+    <w:p>
+      <w:pPr>
+        <w:pStyle w:val="q-text"/>
+        <w:numPr>
+          <w:ilvl w:val="0"/>
+          <w:numId w:val="4"/>
+        </w:numPr>
+        <w:shd w:val="clear" w:color="auto" w:fill="FFFFFF"/>
+        <w:spacing w:before="0" w:beforeAutospacing="0" w:after="240" w:afterAutospacing="0"/>
         <w:rPr>
           <w:rFonts w:ascii="Segoe UI" w:hAnsi="Segoe UI" w:cs="Segoe UI"/>
           <w:color w:val="282829"/>
           <w:sz w:val="23"/>
           <w:szCs w:val="23"/>
         </w:rPr>
-        <w:t>solutions.When</w:t>
-      </w:r>
-      <w:proofErr w:type="spellEnd"/>
-      <w:proofErr w:type="gramEnd"/>
+      </w:pPr>
       <w:r>
         <w:rPr>
           <w:rFonts w:ascii="Segoe UI" w:hAnsi="Segoe UI" w:cs="Segoe UI"/>
@@ -4029,7 +3908,7 @@
           <w:sz w:val="23"/>
           <w:szCs w:val="23"/>
         </w:rPr>
-        <w:t xml:space="preserve"> did you take a risk, make a mistake, or fail?</w:t>
+        <w:t>How did you respond, and how did you grow from that experience?Describe a time you took the lead on a project.</w:t>
       </w:r>
     </w:p>
     <w:p>
@@ -4055,21 +3934,25 @@
           <w:sz w:val="23"/>
           <w:szCs w:val="23"/>
         </w:rPr>
-        <w:t xml:space="preserve">How did you respond, and how did you grow from that </w:t>
-      </w:r>
-      <w:proofErr w:type="spellStart"/>
-      <w:proofErr w:type="gramStart"/>
-      <w:r>
+        <w:t>What did you do when you needed to motivate a group of individuals or promote collaboration on a particular project?</w:t>
+      </w:r>
+    </w:p>
+    <w:p>
+      <w:pPr>
+        <w:pStyle w:val="q-text"/>
+        <w:numPr>
+          <w:ilvl w:val="0"/>
+          <w:numId w:val="4"/>
+        </w:numPr>
+        <w:shd w:val="clear" w:color="auto" w:fill="FFFFFF"/>
+        <w:spacing w:before="0" w:beforeAutospacing="0" w:after="240" w:afterAutospacing="0"/>
         <w:rPr>
           <w:rFonts w:ascii="Segoe UI" w:hAnsi="Segoe UI" w:cs="Segoe UI"/>
           <w:color w:val="282829"/>
           <w:sz w:val="23"/>
           <w:szCs w:val="23"/>
         </w:rPr>
-        <w:t>experience?Describe</w:t>
-      </w:r>
-      <w:proofErr w:type="spellEnd"/>
-      <w:proofErr w:type="gramEnd"/>
+      </w:pPr>
       <w:r>
         <w:rPr>
           <w:rFonts w:ascii="Segoe UI" w:hAnsi="Segoe UI" w:cs="Segoe UI"/>
@@ -4077,7 +3960,7 @@
           <w:sz w:val="23"/>
           <w:szCs w:val="23"/>
         </w:rPr>
-        <w:t xml:space="preserve"> a time you took the lead on a project.</w:t>
+        <w:t>How have you leveraged data to develop a strategy?</w:t>
       </w:r>
     </w:p>
     <w:p>
@@ -4103,7 +3986,7 @@
           <w:sz w:val="23"/>
           <w:szCs w:val="23"/>
         </w:rPr>
-        <w:t>What did you do when you needed to motivate a group of individuals or promote collaboration on a particular project?</w:t>
+        <w:t>Tell me a challenge you had where the best way forward was not clear-cut. How did you decide what to do?</w:t>
       </w:r>
     </w:p>
     <w:p>
@@ -4129,7 +4012,7 @@
           <w:sz w:val="23"/>
           <w:szCs w:val="23"/>
         </w:rPr>
-        <w:t>How have you leveraged data to develop a strategy?</w:t>
+        <w:t>Give me an example of something you tried to accomplish but failed.</w:t>
       </w:r>
     </w:p>
     <w:p>
@@ -4155,7 +4038,7 @@
           <w:sz w:val="23"/>
           <w:szCs w:val="23"/>
         </w:rPr>
-        <w:t>Tell me a challenge you had where the best way forward was not clear-cut. How did you decide what to do?</w:t>
+        <w:t>Give me an example of a time when you showed initiative.Tell me about a time when you delegated a project effectively.</w:t>
       </w:r>
     </w:p>
     <w:p>
@@ -4181,103 +4064,7 @@
           <w:sz w:val="23"/>
           <w:szCs w:val="23"/>
         </w:rPr>
-        <w:t>Give me an example of something you tried to accomplish but failed.</w:t>
-      </w:r>
-    </w:p>
-    <w:p>
-      <w:pPr>
-        <w:pStyle w:val="q-text"/>
-        <w:numPr>
-          <w:ilvl w:val="0"/>
-          <w:numId w:val="4"/>
-        </w:numPr>
-        <w:shd w:val="clear" w:color="auto" w:fill="FFFFFF"/>
-        <w:spacing w:before="0" w:beforeAutospacing="0" w:after="240" w:afterAutospacing="0"/>
-        <w:rPr>
-          <w:rFonts w:ascii="Segoe UI" w:hAnsi="Segoe UI" w:cs="Segoe UI"/>
-          <w:color w:val="282829"/>
-          <w:sz w:val="23"/>
-          <w:szCs w:val="23"/>
-        </w:rPr>
-      </w:pPr>
-      <w:r>
-        <w:rPr>
-          <w:rFonts w:ascii="Segoe UI" w:hAnsi="Segoe UI" w:cs="Segoe UI"/>
-          <w:color w:val="282829"/>
-          <w:sz w:val="23"/>
-          <w:szCs w:val="23"/>
-        </w:rPr>
-        <w:t xml:space="preserve">Give me an example of a time when you showed </w:t>
-      </w:r>
-      <w:proofErr w:type="spellStart"/>
-      <w:proofErr w:type="gramStart"/>
-      <w:r>
-        <w:rPr>
-          <w:rFonts w:ascii="Segoe UI" w:hAnsi="Segoe UI" w:cs="Segoe UI"/>
-          <w:color w:val="282829"/>
-          <w:sz w:val="23"/>
-          <w:szCs w:val="23"/>
-        </w:rPr>
-        <w:t>initiative.Tell</w:t>
-      </w:r>
-      <w:proofErr w:type="spellEnd"/>
-      <w:proofErr w:type="gramEnd"/>
-      <w:r>
-        <w:rPr>
-          <w:rFonts w:ascii="Segoe UI" w:hAnsi="Segoe UI" w:cs="Segoe UI"/>
-          <w:color w:val="282829"/>
-          <w:sz w:val="23"/>
-          <w:szCs w:val="23"/>
-        </w:rPr>
-        <w:t xml:space="preserve"> me about a time when you delegated a project effectively.</w:t>
-      </w:r>
-    </w:p>
-    <w:p>
-      <w:pPr>
-        <w:pStyle w:val="q-text"/>
-        <w:numPr>
-          <w:ilvl w:val="0"/>
-          <w:numId w:val="4"/>
-        </w:numPr>
-        <w:shd w:val="clear" w:color="auto" w:fill="FFFFFF"/>
-        <w:spacing w:before="0" w:beforeAutospacing="0" w:after="240" w:afterAutospacing="0"/>
-        <w:rPr>
-          <w:rFonts w:ascii="Segoe UI" w:hAnsi="Segoe UI" w:cs="Segoe UI"/>
-          <w:color w:val="282829"/>
-          <w:sz w:val="23"/>
-          <w:szCs w:val="23"/>
-        </w:rPr>
-      </w:pPr>
-      <w:r>
-        <w:rPr>
-          <w:rFonts w:ascii="Segoe UI" w:hAnsi="Segoe UI" w:cs="Segoe UI"/>
-          <w:color w:val="282829"/>
-          <w:sz w:val="23"/>
-          <w:szCs w:val="23"/>
-        </w:rPr>
-        <w:t xml:space="preserve">Tell me about a time when you coached </w:t>
-      </w:r>
-      <w:proofErr w:type="spellStart"/>
-      <w:proofErr w:type="gramStart"/>
-      <w:r>
-        <w:rPr>
-          <w:rFonts w:ascii="Segoe UI" w:hAnsi="Segoe UI" w:cs="Segoe UI"/>
-          <w:color w:val="282829"/>
-          <w:sz w:val="23"/>
-          <w:szCs w:val="23"/>
-        </w:rPr>
-        <w:t>someone.When</w:t>
-      </w:r>
-      <w:proofErr w:type="spellEnd"/>
-      <w:proofErr w:type="gramEnd"/>
-      <w:r>
-        <w:rPr>
-          <w:rFonts w:ascii="Segoe UI" w:hAnsi="Segoe UI" w:cs="Segoe UI"/>
-          <w:color w:val="282829"/>
-          <w:sz w:val="23"/>
-          <w:szCs w:val="23"/>
-        </w:rPr>
-        <w:t xml:space="preserve"> have you used your fact-finding skills to solve a problem?</w:t>
+        <w:t>Tell me about a time when you coached someone.When have you used your fact-finding skills to solve a problem?</w:t>
       </w:r>
     </w:p>
     <w:p>

</xml_diff>